<commit_message>
Add sql skeleton Statements to create tables
</commit_message>
<xml_diff>
--- a/RelationalSchema.docx
+++ b/RelationalSchema.docx
@@ -3,11 +3,27 @@
 <w:document xmlns:wpc="http://schemas.microsoft.com/office/word/2010/wordprocessingCanvas" xmlns:cx="http://schemas.microsoft.com/office/drawing/2014/chartex" xmlns:cx1="http://schemas.microsoft.com/office/drawing/2015/9/8/chartex" xmlns:cx2="http://schemas.microsoft.com/office/drawing/2015/10/21/chartex" xmlns:cx3="http://schemas.microsoft.com/office/drawing/2016/5/9/chartex" xmlns:cx4="http://schemas.microsoft.com/office/drawing/2016/5/10/chartex" xmlns:cx5="http://schemas.microsoft.com/office/drawing/2016/5/11/chartex" xmlns:cx6="http://schemas.microsoft.com/office/drawing/2016/5/12/chartex" xmlns:cx7="http://schemas.microsoft.com/office/drawing/2016/5/13/chartex" xmlns:cx8="http://schemas.microsoft.com/office/drawing/2016/5/14/chartex" xmlns:mc="http://schemas.openxmlformats.org/markup-compatibility/2006" xmlns:aink="http://schemas.microsoft.com/office/drawing/2016/ink" xmlns:am3d="http://schemas.microsoft.com/office/drawing/2017/model3d" xmlns:o="urn:schemas-microsoft-com:office:office" xmlns:oel="http://schemas.microsoft.com/office/2019/extlst" xmlns:r="http://schemas.openxmlformats.org/officeDocument/2006/relationships" xmlns:m="http://schemas.openxmlformats.org/officeDocument/2006/math" xmlns:v="urn:schemas-microsoft-com:vml" xmlns:wp14="http://schemas.microsoft.com/office/word/2010/wordprocessingDrawing" xmlns:wp="http://schemas.openxmlformats.org/drawingml/2006/wordprocessingDrawing" xmlns:w10="urn:schemas-microsoft-com:office:word" xmlns:w="http://schemas.openxmlformats.org/wordprocessingml/2006/main" xmlns:w14="http://schemas.microsoft.com/office/word/2010/wordml" xmlns:w15="http://schemas.microsoft.com/office/word/2012/wordml" xmlns:w16cex="http://schemas.microsoft.com/office/word/2018/wordml/cex" xmlns:w16cid="http://schemas.microsoft.com/office/word/2016/wordml/cid" xmlns:w16="http://schemas.microsoft.com/office/word/2018/wordml" xmlns:w16du="http://schemas.microsoft.com/office/word/2023/wordml/word16du" xmlns:w16sdtdh="http://schemas.microsoft.com/office/word/2020/wordml/sdtdatahash" xmlns:w16se="http://schemas.microsoft.com/office/word/2015/wordml/symex" xmlns:wpg="http://schemas.microsoft.com/office/word/2010/wordprocessingGroup" xmlns:wpi="http://schemas.microsoft.com/office/word/2010/wordprocessingInk" xmlns:wne="http://schemas.microsoft.com/office/word/2006/wordml" xmlns:wps="http://schemas.microsoft.com/office/word/2010/wordprocessingShape" mc:Ignorable="w14 w15 w16se w16cid w16 w16cex w16sdtdh wp14">
   <w:body>
     <w:p>
-      <w:proofErr w:type="gramStart"/>
+      <w:r>
+        <w:t xml:space="preserve">Tables: </w:t>
+      </w:r>
+    </w:p>
+    <w:p>
+      <w:pPr>
+        <w:pStyle w:val="ListParagraph"/>
+        <w:numPr>
+          <w:ilvl w:val="0"/>
+          <w:numId w:val="3"/>
+        </w:numPr>
+      </w:pPr>
       <w:r>
         <w:t>Customer(</w:t>
       </w:r>
-      <w:proofErr w:type="gramEnd"/>
+      <w:r>
+        <w:rPr>
+          <w:u w:val="single"/>
+        </w:rPr>
+        <w:t>Customer</w:t>
+      </w:r>
       <w:r>
         <w:rPr>
           <w:u w:val="single"/>
@@ -33,6 +49,11 @@
     <w:p/>
     <w:p>
       <w:pPr>
+        <w:pStyle w:val="ListParagraph"/>
+        <w:numPr>
+          <w:ilvl w:val="0"/>
+          <w:numId w:val="3"/>
+        </w:numPr>
         <w:tabs>
           <w:tab w:val="left" w:pos="1127"/>
         </w:tabs>
@@ -41,21 +62,653 @@
         <w:t>Assembly(AssemblyID:int, DateOrdered: date, AssemblyDetails: string)</w:t>
       </w:r>
     </w:p>
+    <w:p>
+      <w:pPr>
+        <w:pStyle w:val="ListParagraph"/>
+      </w:pPr>
+    </w:p>
+    <w:p>
+      <w:pPr>
+        <w:pStyle w:val="ListParagraph"/>
+        <w:numPr>
+          <w:ilvl w:val="0"/>
+          <w:numId w:val="3"/>
+        </w:numPr>
+        <w:tabs>
+          <w:tab w:val="left" w:pos="1127"/>
+        </w:tabs>
+      </w:pPr>
+      <w:r>
+        <w:t>Process(</w:t>
+      </w:r>
+      <w:r>
+        <w:rPr>
+          <w:u w:val="single"/>
+        </w:rPr>
+        <w:t>ProcessID</w:t>
+      </w:r>
+      <w:r>
+        <w:t>: int, ProcessData: String)</w:t>
+      </w:r>
+    </w:p>
+    <w:p>
+      <w:pPr>
+        <w:tabs>
+          <w:tab w:val="left" w:pos="1127"/>
+        </w:tabs>
+      </w:pPr>
+    </w:p>
+    <w:p>
+      <w:pPr>
+        <w:pStyle w:val="ListParagraph"/>
+        <w:numPr>
+          <w:ilvl w:val="0"/>
+          <w:numId w:val="3"/>
+        </w:numPr>
+        <w:tabs>
+          <w:tab w:val="left" w:pos="1127"/>
+        </w:tabs>
+      </w:pPr>
+      <w:r>
+        <w:t>P</w:t>
+      </w:r>
+      <w:r>
+        <w:t>rocessFit</w:t>
+      </w:r>
+      <w:r>
+        <w:t>(</w:t>
+      </w:r>
+      <w:r>
+        <w:rPr>
+          <w:u w:val="single"/>
+        </w:rPr>
+        <w:t>ProcessTypeID: int</w:t>
+      </w:r>
+      <w:r>
+        <w:t xml:space="preserve"> FitType: string)</w:t>
+      </w:r>
+    </w:p>
+    <w:p>
+      <w:pPr>
+        <w:pStyle w:val="ListParagraph"/>
+      </w:pPr>
+    </w:p>
+    <w:p>
+      <w:pPr>
+        <w:pStyle w:val="ListParagraph"/>
+        <w:numPr>
+          <w:ilvl w:val="0"/>
+          <w:numId w:val="3"/>
+        </w:numPr>
+        <w:tabs>
+          <w:tab w:val="left" w:pos="1127"/>
+        </w:tabs>
+      </w:pPr>
+      <w:r>
+        <w:t>ProcessPaint</w:t>
+      </w:r>
+      <w:r>
+        <w:t>(</w:t>
+      </w:r>
+      <w:r>
+        <w:rPr>
+          <w:u w:val="single"/>
+        </w:rPr>
+        <w:t>ProcessTypeID: int</w:t>
+      </w:r>
+      <w:r>
+        <w:t xml:space="preserve"> </w:t>
+      </w:r>
+      <w:r>
+        <w:t>Paint</w:t>
+      </w:r>
+      <w:r>
+        <w:t>Type: string</w:t>
+      </w:r>
+      <w:r>
+        <w:t>, PaintMethod: string</w:t>
+      </w:r>
+      <w:r>
+        <w:t>)</w:t>
+      </w:r>
+    </w:p>
+    <w:p>
+      <w:pPr>
+        <w:pStyle w:val="ListParagraph"/>
+      </w:pPr>
+    </w:p>
+    <w:p>
+      <w:pPr>
+        <w:pStyle w:val="ListParagraph"/>
+        <w:numPr>
+          <w:ilvl w:val="0"/>
+          <w:numId w:val="3"/>
+        </w:numPr>
+        <w:tabs>
+          <w:tab w:val="left" w:pos="1127"/>
+        </w:tabs>
+      </w:pPr>
+      <w:r>
+        <w:t>P</w:t>
+      </w:r>
+      <w:r>
+        <w:t>rocessCut</w:t>
+      </w:r>
+      <w:r>
+        <w:t>(</w:t>
+      </w:r>
+      <w:r>
+        <w:rPr>
+          <w:u w:val="single"/>
+        </w:rPr>
+        <w:t>ProcessTypeID: int</w:t>
+      </w:r>
+      <w:r>
+        <w:t xml:space="preserve"> </w:t>
+      </w:r>
+      <w:r>
+        <w:t>Cutting</w:t>
+      </w:r>
+      <w:r>
+        <w:t>Type: string</w:t>
+      </w:r>
+      <w:r>
+        <w:t>, CuttingMachine: string</w:t>
+      </w:r>
+      <w:r>
+        <w:t>)</w:t>
+      </w:r>
+    </w:p>
+    <w:p>
+      <w:pPr>
+        <w:pStyle w:val="ListParagraph"/>
+      </w:pPr>
+    </w:p>
+    <w:p>
+      <w:pPr>
+        <w:pStyle w:val="ListParagraph"/>
+        <w:numPr>
+          <w:ilvl w:val="0"/>
+          <w:numId w:val="3"/>
+        </w:numPr>
+        <w:tabs>
+          <w:tab w:val="left" w:pos="1127"/>
+        </w:tabs>
+      </w:pPr>
+      <w:r>
+        <w:t>Job(</w:t>
+      </w:r>
+      <w:r>
+        <w:rPr>
+          <w:u w:val="single"/>
+        </w:rPr>
+        <w:t>JobID: int,</w:t>
+      </w:r>
+      <w:r>
+        <w:t xml:space="preserve"> JobDateStart: Date, JobDateEnd: Date, JobTypeID)</w:t>
+      </w:r>
+    </w:p>
     <w:p/>
     <w:p>
-      <w:r>
-        <w:t>Reservations_</w:t>
-      </w:r>
-      <w:proofErr w:type="gramStart"/>
-      <w:r>
-        <w:t>Agreement(</w:t>
-      </w:r>
-      <w:proofErr w:type="gramEnd"/>
-      <w:r>
-        <w:t>ID: integer, payment: double)</w:t>
-      </w:r>
-    </w:p>
-    <w:p/>
+      <w:pPr>
+        <w:pStyle w:val="ListParagraph"/>
+        <w:numPr>
+          <w:ilvl w:val="0"/>
+          <w:numId w:val="3"/>
+        </w:numPr>
+        <w:tabs>
+          <w:tab w:val="left" w:pos="1127"/>
+        </w:tabs>
+      </w:pPr>
+      <w:r>
+        <w:t>J</w:t>
+      </w:r>
+      <w:r>
+        <w:t>obFit</w:t>
+      </w:r>
+      <w:r>
+        <w:t>(</w:t>
+      </w:r>
+      <w:r>
+        <w:rPr>
+          <w:u w:val="single"/>
+        </w:rPr>
+        <w:t xml:space="preserve">FitID: int, </w:t>
+      </w:r>
+      <w:r>
+        <w:rPr>
+          <w:u w:val="single"/>
+        </w:rPr>
+        <w:t>Job</w:t>
+      </w:r>
+      <w:r>
+        <w:rPr>
+          <w:u w:val="single"/>
+        </w:rPr>
+        <w:t>TypeID: int</w:t>
+      </w:r>
+      <w:r>
+        <w:t xml:space="preserve"> </w:t>
+      </w:r>
+      <w:r>
+        <w:t>LaborTime</w:t>
+      </w:r>
+      <w:r>
+        <w:t xml:space="preserve">: </w:t>
+      </w:r>
+      <w:r>
+        <w:t>float</w:t>
+      </w:r>
+      <w:r>
+        <w:t>)</w:t>
+      </w:r>
+    </w:p>
+    <w:p>
+      <w:pPr>
+        <w:pStyle w:val="ListParagraph"/>
+      </w:pPr>
+    </w:p>
+    <w:p>
+      <w:pPr>
+        <w:pStyle w:val="ListParagraph"/>
+        <w:numPr>
+          <w:ilvl w:val="0"/>
+          <w:numId w:val="3"/>
+        </w:numPr>
+        <w:tabs>
+          <w:tab w:val="left" w:pos="1127"/>
+        </w:tabs>
+      </w:pPr>
+      <w:r>
+        <w:t>J</w:t>
+      </w:r>
+      <w:r>
+        <w:t>obPaint</w:t>
+      </w:r>
+      <w:r>
+        <w:t>(</w:t>
+      </w:r>
+      <w:r>
+        <w:rPr>
+          <w:u w:val="single"/>
+        </w:rPr>
+        <w:t xml:space="preserve">PaintID: int, </w:t>
+      </w:r>
+      <w:r>
+        <w:rPr>
+          <w:u w:val="single"/>
+        </w:rPr>
+        <w:t>Job</w:t>
+      </w:r>
+      <w:r>
+        <w:rPr>
+          <w:u w:val="single"/>
+        </w:rPr>
+        <w:t>TypeID: int</w:t>
+      </w:r>
+      <w:r>
+        <w:t xml:space="preserve"> </w:t>
+      </w:r>
+      <w:r>
+        <w:t>Color</w:t>
+      </w:r>
+      <w:r>
+        <w:t xml:space="preserve">: string, </w:t>
+      </w:r>
+      <w:r>
+        <w:t>Volume</w:t>
+      </w:r>
+      <w:r>
+        <w:t xml:space="preserve">: </w:t>
+      </w:r>
+      <w:r>
+        <w:t>float, LaborTime: float</w:t>
+      </w:r>
+      <w:r>
+        <w:t>)</w:t>
+      </w:r>
+    </w:p>
+    <w:p>
+      <w:pPr>
+        <w:pStyle w:val="ListParagraph"/>
+      </w:pPr>
+    </w:p>
+    <w:p>
+      <w:pPr>
+        <w:pStyle w:val="ListParagraph"/>
+        <w:numPr>
+          <w:ilvl w:val="0"/>
+          <w:numId w:val="3"/>
+        </w:numPr>
+        <w:tabs>
+          <w:tab w:val="left" w:pos="1127"/>
+        </w:tabs>
+      </w:pPr>
+      <w:r>
+        <w:t>J</w:t>
+      </w:r>
+      <w:r>
+        <w:t>obCut</w:t>
+      </w:r>
+      <w:r>
+        <w:t>(</w:t>
+      </w:r>
+      <w:r>
+        <w:rPr>
+          <w:u w:val="single"/>
+        </w:rPr>
+        <w:t xml:space="preserve">CutID: int, </w:t>
+      </w:r>
+      <w:r>
+        <w:rPr>
+          <w:u w:val="single"/>
+        </w:rPr>
+        <w:t>Job</w:t>
+      </w:r>
+      <w:r>
+        <w:rPr>
+          <w:u w:val="single"/>
+        </w:rPr>
+        <w:t>TypeID: int</w:t>
+      </w:r>
+      <w:r>
+        <w:t xml:space="preserve"> </w:t>
+      </w:r>
+      <w:r>
+        <w:t>MachineType</w:t>
+      </w:r>
+      <w:r>
+        <w:t xml:space="preserve">: string, </w:t>
+      </w:r>
+      <w:r>
+        <w:t>Material</w:t>
+      </w:r>
+      <w:r>
+        <w:t>: string</w:t>
+      </w:r>
+      <w:r>
+        <w:t>, LaborTime: Float</w:t>
+      </w:r>
+      <w:r>
+        <w:t>)</w:t>
+      </w:r>
+    </w:p>
+    <w:p>
+      <w:pPr>
+        <w:tabs>
+          <w:tab w:val="left" w:pos="1127"/>
+        </w:tabs>
+      </w:pPr>
+    </w:p>
+    <w:p>
+      <w:pPr>
+        <w:pStyle w:val="ListParagraph"/>
+        <w:numPr>
+          <w:ilvl w:val="0"/>
+          <w:numId w:val="3"/>
+        </w:numPr>
+        <w:tabs>
+          <w:tab w:val="left" w:pos="1127"/>
+        </w:tabs>
+      </w:pPr>
+      <w:r>
+        <w:t>Transaction(</w:t>
+      </w:r>
+      <w:r>
+        <w:rPr>
+          <w:u w:val="single"/>
+        </w:rPr>
+        <w:t>TransactionNumber: int</w:t>
+      </w:r>
+      <w:r>
+        <w:t>, SupCost: float)</w:t>
+      </w:r>
+    </w:p>
+    <w:p>
+      <w:pPr>
+        <w:tabs>
+          <w:tab w:val="left" w:pos="1127"/>
+        </w:tabs>
+      </w:pPr>
+    </w:p>
+    <w:p>
+      <w:pPr>
+        <w:pStyle w:val="ListParagraph"/>
+        <w:numPr>
+          <w:ilvl w:val="0"/>
+          <w:numId w:val="3"/>
+        </w:numPr>
+        <w:tabs>
+          <w:tab w:val="left" w:pos="1127"/>
+        </w:tabs>
+      </w:pPr>
+      <w:r>
+        <w:t>Account(</w:t>
+      </w:r>
+      <w:r>
+        <w:rPr>
+          <w:u w:val="single"/>
+        </w:rPr>
+        <w:t>AccountNumber: Int</w:t>
+      </w:r>
+      <w:r>
+        <w:t>, DateCreated: Date, Category: string)</w:t>
+      </w:r>
+    </w:p>
+    <w:p>
+      <w:pPr>
+        <w:tabs>
+          <w:tab w:val="left" w:pos="1127"/>
+        </w:tabs>
+      </w:pPr>
+    </w:p>
+    <w:p>
+      <w:pPr>
+        <w:pStyle w:val="ListParagraph"/>
+        <w:numPr>
+          <w:ilvl w:val="0"/>
+          <w:numId w:val="3"/>
+        </w:numPr>
+        <w:tabs>
+          <w:tab w:val="left" w:pos="1127"/>
+        </w:tabs>
+      </w:pPr>
+      <w:r>
+        <w:t>AccountType(</w:t>
+      </w:r>
+      <w:r>
+        <w:rPr>
+          <w:u w:val="single"/>
+        </w:rPr>
+        <w:t>AccountTypeID: int</w:t>
+      </w:r>
+      <w:r>
+        <w:t>, AccountTypeName)</w:t>
+      </w:r>
+    </w:p>
+    <w:p>
+      <w:pPr>
+        <w:pStyle w:val="ListParagraph"/>
+      </w:pPr>
+    </w:p>
+    <w:p>
+      <w:pPr>
+        <w:tabs>
+          <w:tab w:val="left" w:pos="1127"/>
+        </w:tabs>
+      </w:pPr>
+      <w:r>
+        <w:t>Relations:</w:t>
+      </w:r>
+    </w:p>
+    <w:p>
+      <w:pPr>
+        <w:pStyle w:val="ListParagraph"/>
+        <w:numPr>
+          <w:ilvl w:val="0"/>
+          <w:numId w:val="3"/>
+        </w:numPr>
+        <w:tabs>
+          <w:tab w:val="left" w:pos="1127"/>
+        </w:tabs>
+      </w:pPr>
+      <w:r>
+        <w:t>AccountHas(</w:t>
+      </w:r>
+      <w:r>
+        <w:rPr>
+          <w:u w:val="single"/>
+        </w:rPr>
+        <w:t>AccountNumber: int, AccountTypeID: int</w:t>
+      </w:r>
+      <w:r>
+        <w:t>)</w:t>
+      </w:r>
+    </w:p>
+    <w:p>
+      <w:pPr>
+        <w:pStyle w:val="ListParagraph"/>
+        <w:numPr>
+          <w:ilvl w:val="0"/>
+          <w:numId w:val="3"/>
+        </w:numPr>
+        <w:tabs>
+          <w:tab w:val="left" w:pos="1127"/>
+        </w:tabs>
+      </w:pPr>
+      <w:r>
+        <w:t>Updates(</w:t>
+      </w:r>
+      <w:r>
+        <w:rPr>
+          <w:u w:val="single"/>
+        </w:rPr>
+        <w:t>Account Number: int, TransactionNumber: int</w:t>
+      </w:r>
+      <w:r>
+        <w:t>)</w:t>
+      </w:r>
+    </w:p>
+    <w:p>
+      <w:pPr>
+        <w:pStyle w:val="ListParagraph"/>
+        <w:numPr>
+          <w:ilvl w:val="0"/>
+          <w:numId w:val="3"/>
+        </w:numPr>
+        <w:tabs>
+          <w:tab w:val="left" w:pos="1127"/>
+        </w:tabs>
+      </w:pPr>
+      <w:r>
+        <w:t>CostRecorded(</w:t>
+      </w:r>
+      <w:r>
+        <w:rPr>
+          <w:u w:val="single"/>
+        </w:rPr>
+        <w:t>TransactionNumber: int, AssemblyID: int, DepartmentNumber:int, JobID: int</w:t>
+      </w:r>
+      <w:r>
+        <w:t>)</w:t>
+      </w:r>
+    </w:p>
+    <w:p>
+      <w:pPr>
+        <w:pStyle w:val="ListParagraph"/>
+        <w:numPr>
+          <w:ilvl w:val="0"/>
+          <w:numId w:val="3"/>
+        </w:numPr>
+        <w:tabs>
+          <w:tab w:val="left" w:pos="1127"/>
+        </w:tabs>
+      </w:pPr>
+      <w:r>
+        <w:t>Order(</w:t>
+      </w:r>
+      <w:r>
+        <w:rPr>
+          <w:u w:val="single"/>
+        </w:rPr>
+        <w:t>CustomerName: string, AssemblyID: int</w:t>
+      </w:r>
+      <w:r>
+        <w:t>)</w:t>
+      </w:r>
+    </w:p>
+    <w:p>
+      <w:pPr>
+        <w:pStyle w:val="ListParagraph"/>
+        <w:numPr>
+          <w:ilvl w:val="0"/>
+          <w:numId w:val="3"/>
+        </w:numPr>
+        <w:tabs>
+          <w:tab w:val="left" w:pos="1127"/>
+        </w:tabs>
+      </w:pPr>
+      <w:r>
+        <w:t>Manufactures(</w:t>
+      </w:r>
+      <w:r>
+        <w:rPr>
+          <w:u w:val="single"/>
+        </w:rPr>
+        <w:t>AssemblyID: int, ProcessID: int</w:t>
+      </w:r>
+      <w:r>
+        <w:t>)</w:t>
+      </w:r>
+    </w:p>
+    <w:p>
+      <w:pPr>
+        <w:pStyle w:val="ListParagraph"/>
+        <w:numPr>
+          <w:ilvl w:val="0"/>
+          <w:numId w:val="3"/>
+        </w:numPr>
+        <w:tabs>
+          <w:tab w:val="left" w:pos="1127"/>
+        </w:tabs>
+      </w:pPr>
+      <w:r>
+        <w:t>Supervises(</w:t>
+      </w:r>
+      <w:r>
+        <w:rPr>
+          <w:u w:val="single"/>
+        </w:rPr>
+        <w:t>DepartmentNumber:int, ProcessID: int</w:t>
+      </w:r>
+      <w:r>
+        <w:t>)</w:t>
+      </w:r>
+    </w:p>
+    <w:p>
+      <w:pPr>
+        <w:pStyle w:val="ListParagraph"/>
+        <w:numPr>
+          <w:ilvl w:val="0"/>
+          <w:numId w:val="3"/>
+        </w:numPr>
+        <w:tabs>
+          <w:tab w:val="left" w:pos="1127"/>
+        </w:tabs>
+      </w:pPr>
+      <w:r>
+        <w:t>Works(</w:t>
+      </w:r>
+      <w:r>
+        <w:rPr>
+          <w:u w:val="single"/>
+        </w:rPr>
+        <w:t>ProcessID:int, JobID: int</w:t>
+      </w:r>
+      <w:r>
+        <w:t>)</w:t>
+      </w:r>
+    </w:p>
     <w:sectPr>
       <w:pgSz w:w="12240" w:h="15840"/>
       <w:pgMar w:top="1440" w:right="1440" w:bottom="1440" w:left="1440" w:header="720" w:footer="720" w:gutter="0"/>
@@ -64,6 +717,358 @@
     </w:sectPr>
   </w:body>
 </w:document>
+</file>
+
+<file path=word/numbering.xml><?xml version="1.0" encoding="utf-8"?>
+<w:numbering xmlns:wpc="http://schemas.microsoft.com/office/word/2010/wordprocessingCanvas" xmlns:cx="http://schemas.microsoft.com/office/drawing/2014/chartex" xmlns:cx1="http://schemas.microsoft.com/office/drawing/2015/9/8/chartex" xmlns:cx2="http://schemas.microsoft.com/office/drawing/2015/10/21/chartex" xmlns:cx3="http://schemas.microsoft.com/office/drawing/2016/5/9/chartex" xmlns:cx4="http://schemas.microsoft.com/office/drawing/2016/5/10/chartex" xmlns:cx5="http://schemas.microsoft.com/office/drawing/2016/5/11/chartex" xmlns:cx6="http://schemas.microsoft.com/office/drawing/2016/5/12/chartex" xmlns:cx7="http://schemas.microsoft.com/office/drawing/2016/5/13/chartex" xmlns:cx8="http://schemas.microsoft.com/office/drawing/2016/5/14/chartex" xmlns:mc="http://schemas.openxmlformats.org/markup-compatibility/2006" xmlns:aink="http://schemas.microsoft.com/office/drawing/2016/ink" xmlns:am3d="http://schemas.microsoft.com/office/drawing/2017/model3d" xmlns:o="urn:schemas-microsoft-com:office:office" xmlns:oel="http://schemas.microsoft.com/office/2019/extlst" xmlns:r="http://schemas.openxmlformats.org/officeDocument/2006/relationships" xmlns:m="http://schemas.openxmlformats.org/officeDocument/2006/math" xmlns:v="urn:schemas-microsoft-com:vml" xmlns:wp14="http://schemas.microsoft.com/office/word/2010/wordprocessingDrawing" xmlns:wp="http://schemas.openxmlformats.org/drawingml/2006/wordprocessingDrawing" xmlns:w10="urn:schemas-microsoft-com:office:word" xmlns:w="http://schemas.openxmlformats.org/wordprocessingml/2006/main" xmlns:w14="http://schemas.microsoft.com/office/word/2010/wordml" xmlns:w15="http://schemas.microsoft.com/office/word/2012/wordml" xmlns:w16cex="http://schemas.microsoft.com/office/word/2018/wordml/cex" xmlns:w16cid="http://schemas.microsoft.com/office/word/2016/wordml/cid" xmlns:w16="http://schemas.microsoft.com/office/word/2018/wordml" xmlns:w16du="http://schemas.microsoft.com/office/word/2023/wordml/word16du" xmlns:w16sdtdh="http://schemas.microsoft.com/office/word/2020/wordml/sdtdatahash" xmlns:w16se="http://schemas.microsoft.com/office/word/2015/wordml/symex" xmlns:wpg="http://schemas.microsoft.com/office/word/2010/wordprocessingGroup" xmlns:wpi="http://schemas.microsoft.com/office/word/2010/wordprocessingInk" xmlns:wne="http://schemas.microsoft.com/office/word/2006/wordml" xmlns:wps="http://schemas.microsoft.com/office/word/2010/wordprocessingShape" mc:Ignorable="w14 w15 w16se w16cid w16 w16cex w16sdtdh wp14">
+  <w:abstractNum w:abstractNumId="0" w15:restartNumberingAfterBreak="0">
+    <w:nsid w:val="11133635"/>
+    <w:multiLevelType w:val="multilevel"/>
+    <w:tmpl w:val="A03EDBC2"/>
+    <w:lvl w:ilvl="0">
+      <w:start w:val="1"/>
+      <w:numFmt w:val="decimal"/>
+      <w:lvlText w:val="%1."/>
+      <w:lvlJc w:val="left"/>
+      <w:pPr>
+        <w:tabs>
+          <w:tab w:val="num" w:pos="720"/>
+        </w:tabs>
+        <w:ind w:left="720" w:hanging="360"/>
+      </w:pPr>
+    </w:lvl>
+    <w:lvl w:ilvl="1" w:tentative="1">
+      <w:start w:val="1"/>
+      <w:numFmt w:val="decimal"/>
+      <w:lvlText w:val="%2."/>
+      <w:lvlJc w:val="left"/>
+      <w:pPr>
+        <w:tabs>
+          <w:tab w:val="num" w:pos="1440"/>
+        </w:tabs>
+        <w:ind w:left="1440" w:hanging="360"/>
+      </w:pPr>
+    </w:lvl>
+    <w:lvl w:ilvl="2" w:tentative="1">
+      <w:start w:val="1"/>
+      <w:numFmt w:val="decimal"/>
+      <w:lvlText w:val="%3."/>
+      <w:lvlJc w:val="left"/>
+      <w:pPr>
+        <w:tabs>
+          <w:tab w:val="num" w:pos="2160"/>
+        </w:tabs>
+        <w:ind w:left="2160" w:hanging="360"/>
+      </w:pPr>
+    </w:lvl>
+    <w:lvl w:ilvl="3" w:tentative="1">
+      <w:start w:val="1"/>
+      <w:numFmt w:val="decimal"/>
+      <w:lvlText w:val="%4."/>
+      <w:lvlJc w:val="left"/>
+      <w:pPr>
+        <w:tabs>
+          <w:tab w:val="num" w:pos="2880"/>
+        </w:tabs>
+        <w:ind w:left="2880" w:hanging="360"/>
+      </w:pPr>
+    </w:lvl>
+    <w:lvl w:ilvl="4" w:tentative="1">
+      <w:start w:val="1"/>
+      <w:numFmt w:val="decimal"/>
+      <w:lvlText w:val="%5."/>
+      <w:lvlJc w:val="left"/>
+      <w:pPr>
+        <w:tabs>
+          <w:tab w:val="num" w:pos="3600"/>
+        </w:tabs>
+        <w:ind w:left="3600" w:hanging="360"/>
+      </w:pPr>
+    </w:lvl>
+    <w:lvl w:ilvl="5" w:tentative="1">
+      <w:start w:val="1"/>
+      <w:numFmt w:val="decimal"/>
+      <w:lvlText w:val="%6."/>
+      <w:lvlJc w:val="left"/>
+      <w:pPr>
+        <w:tabs>
+          <w:tab w:val="num" w:pos="4320"/>
+        </w:tabs>
+        <w:ind w:left="4320" w:hanging="360"/>
+      </w:pPr>
+    </w:lvl>
+    <w:lvl w:ilvl="6" w:tentative="1">
+      <w:start w:val="1"/>
+      <w:numFmt w:val="decimal"/>
+      <w:lvlText w:val="%7."/>
+      <w:lvlJc w:val="left"/>
+      <w:pPr>
+        <w:tabs>
+          <w:tab w:val="num" w:pos="5040"/>
+        </w:tabs>
+        <w:ind w:left="5040" w:hanging="360"/>
+      </w:pPr>
+    </w:lvl>
+    <w:lvl w:ilvl="7" w:tentative="1">
+      <w:start w:val="1"/>
+      <w:numFmt w:val="decimal"/>
+      <w:lvlText w:val="%8."/>
+      <w:lvlJc w:val="left"/>
+      <w:pPr>
+        <w:tabs>
+          <w:tab w:val="num" w:pos="5760"/>
+        </w:tabs>
+        <w:ind w:left="5760" w:hanging="360"/>
+      </w:pPr>
+    </w:lvl>
+    <w:lvl w:ilvl="8" w:tentative="1">
+      <w:start w:val="1"/>
+      <w:numFmt w:val="decimal"/>
+      <w:lvlText w:val="%9."/>
+      <w:lvlJc w:val="left"/>
+      <w:pPr>
+        <w:tabs>
+          <w:tab w:val="num" w:pos="6480"/>
+        </w:tabs>
+        <w:ind w:left="6480" w:hanging="360"/>
+      </w:pPr>
+    </w:lvl>
+  </w:abstractNum>
+  <w:abstractNum w:abstractNumId="1" w15:restartNumberingAfterBreak="0">
+    <w:nsid w:val="2D445094"/>
+    <w:multiLevelType w:val="multilevel"/>
+    <w:tmpl w:val="11B6B394"/>
+    <w:lvl w:ilvl="0">
+      <w:start w:val="1"/>
+      <w:numFmt w:val="decimal"/>
+      <w:lvlText w:val="%1."/>
+      <w:lvlJc w:val="left"/>
+      <w:pPr>
+        <w:tabs>
+          <w:tab w:val="num" w:pos="720"/>
+        </w:tabs>
+        <w:ind w:left="720" w:hanging="360"/>
+      </w:pPr>
+    </w:lvl>
+    <w:lvl w:ilvl="1" w:tentative="1">
+      <w:start w:val="1"/>
+      <w:numFmt w:val="decimal"/>
+      <w:lvlText w:val="%2."/>
+      <w:lvlJc w:val="left"/>
+      <w:pPr>
+        <w:tabs>
+          <w:tab w:val="num" w:pos="1440"/>
+        </w:tabs>
+        <w:ind w:left="1440" w:hanging="360"/>
+      </w:pPr>
+    </w:lvl>
+    <w:lvl w:ilvl="2" w:tentative="1">
+      <w:start w:val="1"/>
+      <w:numFmt w:val="decimal"/>
+      <w:lvlText w:val="%3."/>
+      <w:lvlJc w:val="left"/>
+      <w:pPr>
+        <w:tabs>
+          <w:tab w:val="num" w:pos="2160"/>
+        </w:tabs>
+        <w:ind w:left="2160" w:hanging="360"/>
+      </w:pPr>
+    </w:lvl>
+    <w:lvl w:ilvl="3" w:tentative="1">
+      <w:start w:val="1"/>
+      <w:numFmt w:val="decimal"/>
+      <w:lvlText w:val="%4."/>
+      <w:lvlJc w:val="left"/>
+      <w:pPr>
+        <w:tabs>
+          <w:tab w:val="num" w:pos="2880"/>
+        </w:tabs>
+        <w:ind w:left="2880" w:hanging="360"/>
+      </w:pPr>
+    </w:lvl>
+    <w:lvl w:ilvl="4" w:tentative="1">
+      <w:start w:val="1"/>
+      <w:numFmt w:val="decimal"/>
+      <w:lvlText w:val="%5."/>
+      <w:lvlJc w:val="left"/>
+      <w:pPr>
+        <w:tabs>
+          <w:tab w:val="num" w:pos="3600"/>
+        </w:tabs>
+        <w:ind w:left="3600" w:hanging="360"/>
+      </w:pPr>
+    </w:lvl>
+    <w:lvl w:ilvl="5" w:tentative="1">
+      <w:start w:val="1"/>
+      <w:numFmt w:val="decimal"/>
+      <w:lvlText w:val="%6."/>
+      <w:lvlJc w:val="left"/>
+      <w:pPr>
+        <w:tabs>
+          <w:tab w:val="num" w:pos="4320"/>
+        </w:tabs>
+        <w:ind w:left="4320" w:hanging="360"/>
+      </w:pPr>
+    </w:lvl>
+    <w:lvl w:ilvl="6" w:tentative="1">
+      <w:start w:val="1"/>
+      <w:numFmt w:val="decimal"/>
+      <w:lvlText w:val="%7."/>
+      <w:lvlJc w:val="left"/>
+      <w:pPr>
+        <w:tabs>
+          <w:tab w:val="num" w:pos="5040"/>
+        </w:tabs>
+        <w:ind w:left="5040" w:hanging="360"/>
+      </w:pPr>
+    </w:lvl>
+    <w:lvl w:ilvl="7" w:tentative="1">
+      <w:start w:val="1"/>
+      <w:numFmt w:val="decimal"/>
+      <w:lvlText w:val="%8."/>
+      <w:lvlJc w:val="left"/>
+      <w:pPr>
+        <w:tabs>
+          <w:tab w:val="num" w:pos="5760"/>
+        </w:tabs>
+        <w:ind w:left="5760" w:hanging="360"/>
+      </w:pPr>
+    </w:lvl>
+    <w:lvl w:ilvl="8" w:tentative="1">
+      <w:start w:val="1"/>
+      <w:numFmt w:val="decimal"/>
+      <w:lvlText w:val="%9."/>
+      <w:lvlJc w:val="left"/>
+      <w:pPr>
+        <w:tabs>
+          <w:tab w:val="num" w:pos="6480"/>
+        </w:tabs>
+        <w:ind w:left="6480" w:hanging="360"/>
+      </w:pPr>
+    </w:lvl>
+  </w:abstractNum>
+  <w:abstractNum w:abstractNumId="2" w15:restartNumberingAfterBreak="0">
+    <w:nsid w:val="793D5986"/>
+    <w:multiLevelType w:val="hybridMultilevel"/>
+    <w:tmpl w:val="D45A3D98"/>
+    <w:lvl w:ilvl="0" w:tplc="E782E23C">
+      <w:numFmt w:val="bullet"/>
+      <w:lvlText w:val="-"/>
+      <w:lvlJc w:val="left"/>
+      <w:pPr>
+        <w:ind w:left="720" w:hanging="360"/>
+      </w:pPr>
+      <w:rPr>
+        <w:rFonts w:ascii="Calibri" w:eastAsiaTheme="minorHAnsi" w:hAnsi="Calibri" w:cs="Calibri" w:hint="default"/>
+      </w:rPr>
+    </w:lvl>
+    <w:lvl w:ilvl="1" w:tplc="04090003" w:tentative="1">
+      <w:start w:val="1"/>
+      <w:numFmt w:val="bullet"/>
+      <w:lvlText w:val="o"/>
+      <w:lvlJc w:val="left"/>
+      <w:pPr>
+        <w:ind w:left="1440" w:hanging="360"/>
+      </w:pPr>
+      <w:rPr>
+        <w:rFonts w:ascii="Courier New" w:hAnsi="Courier New" w:cs="Courier New" w:hint="default"/>
+      </w:rPr>
+    </w:lvl>
+    <w:lvl w:ilvl="2" w:tplc="04090005" w:tentative="1">
+      <w:start w:val="1"/>
+      <w:numFmt w:val="bullet"/>
+      <w:lvlText w:val=""/>
+      <w:lvlJc w:val="left"/>
+      <w:pPr>
+        <w:ind w:left="2160" w:hanging="360"/>
+      </w:pPr>
+      <w:rPr>
+        <w:rFonts w:ascii="Wingdings" w:hAnsi="Wingdings" w:hint="default"/>
+      </w:rPr>
+    </w:lvl>
+    <w:lvl w:ilvl="3" w:tplc="04090001" w:tentative="1">
+      <w:start w:val="1"/>
+      <w:numFmt w:val="bullet"/>
+      <w:lvlText w:val=""/>
+      <w:lvlJc w:val="left"/>
+      <w:pPr>
+        <w:ind w:left="2880" w:hanging="360"/>
+      </w:pPr>
+      <w:rPr>
+        <w:rFonts w:ascii="Symbol" w:hAnsi="Symbol" w:hint="default"/>
+      </w:rPr>
+    </w:lvl>
+    <w:lvl w:ilvl="4" w:tplc="04090003" w:tentative="1">
+      <w:start w:val="1"/>
+      <w:numFmt w:val="bullet"/>
+      <w:lvlText w:val="o"/>
+      <w:lvlJc w:val="left"/>
+      <w:pPr>
+        <w:ind w:left="3600" w:hanging="360"/>
+      </w:pPr>
+      <w:rPr>
+        <w:rFonts w:ascii="Courier New" w:hAnsi="Courier New" w:cs="Courier New" w:hint="default"/>
+      </w:rPr>
+    </w:lvl>
+    <w:lvl w:ilvl="5" w:tplc="04090005" w:tentative="1">
+      <w:start w:val="1"/>
+      <w:numFmt w:val="bullet"/>
+      <w:lvlText w:val=""/>
+      <w:lvlJc w:val="left"/>
+      <w:pPr>
+        <w:ind w:left="4320" w:hanging="360"/>
+      </w:pPr>
+      <w:rPr>
+        <w:rFonts w:ascii="Wingdings" w:hAnsi="Wingdings" w:hint="default"/>
+      </w:rPr>
+    </w:lvl>
+    <w:lvl w:ilvl="6" w:tplc="04090001" w:tentative="1">
+      <w:start w:val="1"/>
+      <w:numFmt w:val="bullet"/>
+      <w:lvlText w:val=""/>
+      <w:lvlJc w:val="left"/>
+      <w:pPr>
+        <w:ind w:left="5040" w:hanging="360"/>
+      </w:pPr>
+      <w:rPr>
+        <w:rFonts w:ascii="Symbol" w:hAnsi="Symbol" w:hint="default"/>
+      </w:rPr>
+    </w:lvl>
+    <w:lvl w:ilvl="7" w:tplc="04090003" w:tentative="1">
+      <w:start w:val="1"/>
+      <w:numFmt w:val="bullet"/>
+      <w:lvlText w:val="o"/>
+      <w:lvlJc w:val="left"/>
+      <w:pPr>
+        <w:ind w:left="5760" w:hanging="360"/>
+      </w:pPr>
+      <w:rPr>
+        <w:rFonts w:ascii="Courier New" w:hAnsi="Courier New" w:cs="Courier New" w:hint="default"/>
+      </w:rPr>
+    </w:lvl>
+    <w:lvl w:ilvl="8" w:tplc="04090005" w:tentative="1">
+      <w:start w:val="1"/>
+      <w:numFmt w:val="bullet"/>
+      <w:lvlText w:val=""/>
+      <w:lvlJc w:val="left"/>
+      <w:pPr>
+        <w:ind w:left="6480" w:hanging="360"/>
+      </w:pPr>
+      <w:rPr>
+        <w:rFonts w:ascii="Wingdings" w:hAnsi="Wingdings" w:hint="default"/>
+      </w:rPr>
+    </w:lvl>
+  </w:abstractNum>
+  <w:num w:numId="1" w16cid:durableId="1716074632">
+    <w:abstractNumId w:val="0"/>
+  </w:num>
+  <w:num w:numId="2" w16cid:durableId="701125299">
+    <w:abstractNumId w:val="1"/>
+  </w:num>
+  <w:num w:numId="3" w16cid:durableId="1997880940">
+    <w:abstractNumId w:val="2"/>
+  </w:num>
+</w:numbering>
 </file>
 
 <file path=word/styles.xml><?xml version="1.0" encoding="utf-8"?>
@@ -466,7 +1471,6 @@
   <w:style w:type="character" w:default="1" w:styleId="DefaultParagraphFont">
     <w:name w:val="Default Paragraph Font"/>
     <w:uiPriority w:val="1"/>
-    <w:semiHidden/>
     <w:unhideWhenUsed/>
   </w:style>
   <w:style w:type="table" w:default="1" w:styleId="TableNormal">
@@ -489,6 +1493,44 @@
     <w:uiPriority w:val="99"/>
     <w:semiHidden/>
     <w:unhideWhenUsed/>
+  </w:style>
+  <w:style w:type="paragraph" w:styleId="NormalWeb">
+    <w:name w:val="Normal (Web)"/>
+    <w:basedOn w:val="Normal"/>
+    <w:uiPriority w:val="99"/>
+    <w:semiHidden/>
+    <w:unhideWhenUsed/>
+    <w:rsid w:val="002C2399"/>
+    <w:pPr>
+      <w:spacing w:before="100" w:beforeAutospacing="1" w:after="100" w:afterAutospacing="1"/>
+    </w:pPr>
+    <w:rPr>
+      <w:rFonts w:ascii="Times New Roman" w:eastAsia="Times New Roman" w:hAnsi="Times New Roman" w:cs="Times New Roman"/>
+      <w:kern w:val="0"/>
+      <w14:ligatures w14:val="none"/>
+    </w:rPr>
+  </w:style>
+  <w:style w:type="character" w:styleId="Strong">
+    <w:name w:val="Strong"/>
+    <w:basedOn w:val="DefaultParagraphFont"/>
+    <w:uiPriority w:val="22"/>
+    <w:qFormat/>
+    <w:rsid w:val="002C2399"/>
+    <w:rPr>
+      <w:b/>
+      <w:bCs/>
+    </w:rPr>
+  </w:style>
+  <w:style w:type="paragraph" w:styleId="ListParagraph">
+    <w:name w:val="List Paragraph"/>
+    <w:basedOn w:val="Normal"/>
+    <w:uiPriority w:val="34"/>
+    <w:qFormat/>
+    <w:rsid w:val="00283F7B"/>
+    <w:pPr>
+      <w:ind w:left="720"/>
+      <w:contextualSpacing/>
+    </w:pPr>
   </w:style>
 </w:styles>
 </file>

</xml_diff>

<commit_message>
fixing create table sql
</commit_message>
<xml_diff>
--- a/RelationalSchema.docx
+++ b/RelationalSchema.docx
@@ -59,7 +59,16 @@
         </w:tabs>
       </w:pPr>
       <w:r>
-        <w:t>Assembly(AssemblyID:int, DateOrdered: date, AssemblyDetails: string)</w:t>
+        <w:t>Assembly(</w:t>
+      </w:r>
+      <w:r>
+        <w:rPr>
+          <w:u w:val="single"/>
+        </w:rPr>
+        <w:t>AssemblyID:int,</w:t>
+      </w:r>
+      <w:r>
+        <w:t xml:space="preserve"> DateOrdered: date, AssemblyDetails: string)</w:t>
       </w:r>
     </w:p>
     <w:p>
@@ -88,7 +97,13 @@
         <w:t>ProcessID</w:t>
       </w:r>
       <w:r>
-        <w:t>: int, ProcessData: String)</w:t>
+        <w:t>: int</w:t>
+      </w:r>
+      <w:r>
+        <w:t>,</w:t>
+      </w:r>
+      <w:r>
+        <w:t>ProcessData: String)</w:t>
       </w:r>
     </w:p>
     <w:p>
@@ -451,6 +466,9 @@
           <w:tab w:val="left" w:pos="1127"/>
         </w:tabs>
       </w:pPr>
+      <w:r>
+        <w:t>Cost</w:t>
+      </w:r>
       <w:r>
         <w:t>Transaction(</w:t>
       </w:r>

</xml_diff>

<commit_message>
DB now created on executions
Added Drop and create for the database. Added first two stored proc and make process types a type table and indiv tables for each type
</commit_message>
<xml_diff>
--- a/RelationalSchema.docx
+++ b/RelationalSchema.docx
@@ -542,6 +542,38 @@
       </w:r>
       <w:r>
         <w:t>, AccountTypeName)</w:t>
+      </w:r>
+    </w:p>
+    <w:p>
+      <w:pPr>
+        <w:pStyle w:val="ListParagraph"/>
+      </w:pPr>
+    </w:p>
+    <w:p>
+      <w:pPr>
+        <w:pStyle w:val="ListParagraph"/>
+        <w:numPr>
+          <w:ilvl w:val="0"/>
+          <w:numId w:val="3"/>
+        </w:numPr>
+        <w:tabs>
+          <w:tab w:val="left" w:pos="1127"/>
+        </w:tabs>
+      </w:pPr>
+      <w:r>
+        <w:t>Department(</w:t>
+      </w:r>
+      <w:r>
+        <w:rPr>
+          <w:u w:val="single"/>
+        </w:rPr>
+        <w:t>DepartmentNumber: int</w:t>
+      </w:r>
+      <w:r>
+        <w:t>, DepartmentData: string</w:t>
+      </w:r>
+      <w:r>
+        <w:t>)</w:t>
       </w:r>
     </w:p>
     <w:p>

</xml_diff>

<commit_message>
Added final submitted files for project
</commit_message>
<xml_diff>
--- a/RelationalSchema.docx
+++ b/RelationalSchema.docx
@@ -68,7 +68,13 @@
         <w:t>AssemblyID:int,</w:t>
       </w:r>
       <w:r>
-        <w:t xml:space="preserve"> DateOrdered: date, AssemblyDetails: string)</w:t>
+        <w:t xml:space="preserve"> DateOrdered: date, AssemblyDetails: string</w:t>
+      </w:r>
+      <w:r>
+        <w:t>, CustomerName: String, AccountNumber: int</w:t>
+      </w:r>
+      <w:r>
+        <w:t>)</w:t>
       </w:r>
     </w:p>
     <w:p>
@@ -88,29 +94,12 @@
         </w:tabs>
       </w:pPr>
       <w:r>
-        <w:t>Process(</w:t>
-      </w:r>
-      <w:r>
-        <w:rPr>
-          <w:u w:val="single"/>
-        </w:rPr>
-        <w:t>ProcessID</w:t>
-      </w:r>
-      <w:r>
-        <w:t>: int</w:t>
-      </w:r>
-      <w:r>
-        <w:t>,</w:t>
-      </w:r>
-      <w:r>
-        <w:t>ProcessData: String)</w:t>
-      </w:r>
-    </w:p>
-    <w:p>
-      <w:pPr>
-        <w:tabs>
-          <w:tab w:val="left" w:pos="1127"/>
-        </w:tabs>
+        <w:t>AssemblyXREF(ProcessID: int, AssemblyID: int)</w:t>
+      </w:r>
+    </w:p>
+    <w:p>
+      <w:pPr>
+        <w:pStyle w:val="ListParagraph"/>
       </w:pPr>
     </w:p>
     <w:p>
@@ -125,22 +114,28 @@
         </w:tabs>
       </w:pPr>
       <w:r>
-        <w:t>P</w:t>
-      </w:r>
-      <w:r>
-        <w:t>rocessFit</w:t>
-      </w:r>
-      <w:r>
-        <w:t>(</w:t>
-      </w:r>
-      <w:r>
-        <w:rPr>
-          <w:u w:val="single"/>
-        </w:rPr>
-        <w:t>ProcessTypeID: int</w:t>
-      </w:r>
-      <w:r>
-        <w:t xml:space="preserve"> FitType: string)</w:t>
+        <w:t>Process(</w:t>
+      </w:r>
+      <w:r>
+        <w:rPr>
+          <w:u w:val="single"/>
+        </w:rPr>
+        <w:t>ProcessID</w:t>
+      </w:r>
+      <w:r>
+        <w:t>: int</w:t>
+      </w:r>
+      <w:r>
+        <w:t>,</w:t>
+      </w:r>
+      <w:r>
+        <w:t>ProcessData: String</w:t>
+      </w:r>
+      <w:r>
+        <w:t>, AssemblyID: int, ProcessInfoID: int, ProcessTypeID: int, DepertmentNumber: int, accountNumber: int</w:t>
+      </w:r>
+      <w:r>
+        <w:t>)</w:t>
       </w:r>
     </w:p>
     <w:p>
@@ -160,10 +155,7 @@
         </w:tabs>
       </w:pPr>
       <w:r>
-        <w:t>ProcessPaint</w:t>
-      </w:r>
-      <w:r>
-        <w:t>(</w:t>
+        <w:t>ProcessType(</w:t>
       </w:r>
       <w:r>
         <w:rPr>
@@ -172,24 +164,14 @@
         <w:t>ProcessTypeID: int</w:t>
       </w:r>
       <w:r>
-        <w:t xml:space="preserve"> </w:t>
-      </w:r>
-      <w:r>
-        <w:t>Paint</w:t>
-      </w:r>
-      <w:r>
-        <w:t>Type: string</w:t>
-      </w:r>
-      <w:r>
-        <w:t>, PaintMethod: string</w:t>
-      </w:r>
-      <w:r>
-        <w:t>)</w:t>
-      </w:r>
-    </w:p>
-    <w:p>
-      <w:pPr>
-        <w:pStyle w:val="ListParagraph"/>
+        <w:t>, ProcessType: string)</w:t>
+      </w:r>
+    </w:p>
+    <w:p>
+      <w:pPr>
+        <w:tabs>
+          <w:tab w:val="left" w:pos="1127"/>
+        </w:tabs>
       </w:pPr>
     </w:p>
     <w:p>
@@ -207,31 +189,19 @@
         <w:t>P</w:t>
       </w:r>
       <w:r>
-        <w:t>rocessCut</w:t>
-      </w:r>
-      <w:r>
-        <w:t>(</w:t>
-      </w:r>
-      <w:r>
-        <w:rPr>
-          <w:u w:val="single"/>
-        </w:rPr>
-        <w:t>ProcessTypeID: int</w:t>
-      </w:r>
-      <w:r>
-        <w:t xml:space="preserve"> </w:t>
-      </w:r>
-      <w:r>
-        <w:t>Cutting</w:t>
-      </w:r>
-      <w:r>
-        <w:t>Type: string</w:t>
-      </w:r>
-      <w:r>
-        <w:t>, CuttingMachine: string</w:t>
-      </w:r>
-      <w:r>
-        <w:t>)</w:t>
+        <w:t>rocess</w:t>
+      </w:r>
+      <w:r>
+        <w:t>Info(</w:t>
+      </w:r>
+      <w:r>
+        <w:rPr>
+          <w:u w:val="single"/>
+        </w:rPr>
+        <w:t>ProcessInfoID</w:t>
+      </w:r>
+      <w:r>
+        <w:t>: int, Attr1: String, Attr2: String)</w:t>
       </w:r>
     </w:p>
     <w:p>
@@ -260,10 +230,20 @@
         <w:t>JobID: int,</w:t>
       </w:r>
       <w:r>
-        <w:t xml:space="preserve"> JobDateStart: Date, JobDateEnd: Date, JobTypeID)</w:t>
-      </w:r>
-    </w:p>
-    <w:p/>
+        <w:t xml:space="preserve"> JobDateStart: Date, JobDateEnd: Date, JobTypeID</w:t>
+      </w:r>
+      <w:r>
+        <w:t>: int, ProcessID: int, assemblyID: int, LaborTime:float</w:t>
+      </w:r>
+      <w:r>
+        <w:t>)</w:t>
+      </w:r>
+    </w:p>
+    <w:p>
+      <w:pPr>
+        <w:pStyle w:val="ListParagraph"/>
+      </w:pPr>
+    </w:p>
     <w:p>
       <w:pPr>
         <w:pStyle w:val="ListParagraph"/>
@@ -276,53 +256,19 @@
         </w:tabs>
       </w:pPr>
       <w:r>
-        <w:t>J</w:t>
-      </w:r>
-      <w:r>
-        <w:t>obFit</w:t>
-      </w:r>
-      <w:r>
-        <w:t>(</w:t>
-      </w:r>
-      <w:r>
-        <w:rPr>
-          <w:u w:val="single"/>
-        </w:rPr>
-        <w:t xml:space="preserve">FitID: int, </w:t>
-      </w:r>
-      <w:r>
-        <w:rPr>
-          <w:u w:val="single"/>
-        </w:rPr>
-        <w:t>Job</w:t>
-      </w:r>
-      <w:r>
-        <w:rPr>
-          <w:u w:val="single"/>
-        </w:rPr>
-        <w:t>TypeID: int</w:t>
-      </w:r>
-      <w:r>
-        <w:t xml:space="preserve"> </w:t>
-      </w:r>
-      <w:r>
-        <w:t>LaborTime</w:t>
-      </w:r>
-      <w:r>
-        <w:t xml:space="preserve">: </w:t>
-      </w:r>
-      <w:r>
-        <w:t>float</w:t>
-      </w:r>
-      <w:r>
-        <w:t>)</w:t>
-      </w:r>
-    </w:p>
-    <w:p>
-      <w:pPr>
-        <w:pStyle w:val="ListParagraph"/>
-      </w:pPr>
-    </w:p>
+        <w:t>JobType(</w:t>
+      </w:r>
+      <w:r>
+        <w:rPr>
+          <w:u w:val="single"/>
+        </w:rPr>
+        <w:t>JobTypeID: int</w:t>
+      </w:r>
+      <w:r>
+        <w:t>, JobTypeName: string)</w:t>
+      </w:r>
+    </w:p>
+    <w:p/>
     <w:p>
       <w:pPr>
         <w:pStyle w:val="ListParagraph"/>
@@ -338,7 +284,7 @@
         <w:t>J</w:t>
       </w:r>
       <w:r>
-        <w:t>obPaint</w:t>
+        <w:t>obFit</w:t>
       </w:r>
       <w:r>
         <w:t>(</w:t>
@@ -347,37 +293,13 @@
         <w:rPr>
           <w:u w:val="single"/>
         </w:rPr>
-        <w:t xml:space="preserve">PaintID: int, </w:t>
-      </w:r>
-      <w:r>
-        <w:rPr>
-          <w:u w:val="single"/>
-        </w:rPr>
         <w:t>Job</w:t>
       </w:r>
       <w:r>
         <w:rPr>
           <w:u w:val="single"/>
         </w:rPr>
-        <w:t>TypeID: int</w:t>
-      </w:r>
-      <w:r>
-        <w:t xml:space="preserve"> </w:t>
-      </w:r>
-      <w:r>
-        <w:t>Color</w:t>
-      </w:r>
-      <w:r>
-        <w:t xml:space="preserve">: string, </w:t>
-      </w:r>
-      <w:r>
-        <w:t>Volume</w:t>
-      </w:r>
-      <w:r>
-        <w:t xml:space="preserve">: </w:t>
-      </w:r>
-      <w:r>
-        <w:t>float, LaborTime: float</w:t>
+        <w:t>ID: int</w:t>
       </w:r>
       <w:r>
         <w:t>)</w:t>
@@ -403,7 +325,7 @@
         <w:t>J</w:t>
       </w:r>
       <w:r>
-        <w:t>obCut</w:t>
+        <w:t>obPaint</w:t>
       </w:r>
       <w:r>
         <w:t>(</w:t>
@@ -412,47 +334,27 @@
         <w:rPr>
           <w:u w:val="single"/>
         </w:rPr>
-        <w:t xml:space="preserve">CutID: int, </w:t>
-      </w:r>
-      <w:r>
-        <w:rPr>
-          <w:u w:val="single"/>
-        </w:rPr>
         <w:t>Job</w:t>
       </w:r>
       <w:r>
         <w:rPr>
           <w:u w:val="single"/>
         </w:rPr>
-        <w:t>TypeID: int</w:t>
-      </w:r>
-      <w:r>
-        <w:t xml:space="preserve"> </w:t>
-      </w:r>
-      <w:r>
-        <w:t>MachineType</w:t>
-      </w:r>
-      <w:r>
-        <w:t xml:space="preserve">: string, </w:t>
-      </w:r>
-      <w:r>
-        <w:t>Material</w:t>
-      </w:r>
-      <w:r>
-        <w:t>: string</w:t>
-      </w:r>
-      <w:r>
-        <w:t>, LaborTime: Float</w:t>
-      </w:r>
-      <w:r>
-        <w:t>)</w:t>
-      </w:r>
-    </w:p>
-    <w:p>
-      <w:pPr>
-        <w:tabs>
-          <w:tab w:val="left" w:pos="1127"/>
-        </w:tabs>
+        <w:t>ID: int</w:t>
+      </w:r>
+      <w:r>
+        <w:rPr>
+          <w:u w:val="single"/>
+        </w:rPr>
+        <w:t>,</w:t>
+      </w:r>
+      <w:r>
+        <w:t xml:space="preserve"> Color: string, Volume: float)</w:t>
+      </w:r>
+    </w:p>
+    <w:p>
+      <w:pPr>
+        <w:pStyle w:val="ListParagraph"/>
       </w:pPr>
     </w:p>
     <w:p>
@@ -467,19 +369,28 @@
         </w:tabs>
       </w:pPr>
       <w:r>
-        <w:t>Cost</w:t>
-      </w:r>
-      <w:r>
-        <w:t>Transaction(</w:t>
-      </w:r>
-      <w:r>
-        <w:rPr>
-          <w:u w:val="single"/>
-        </w:rPr>
-        <w:t>TransactionNumber: int</w:t>
-      </w:r>
-      <w:r>
-        <w:t>, SupCost: float)</w:t>
+        <w:t>J</w:t>
+      </w:r>
+      <w:r>
+        <w:t>obCut</w:t>
+      </w:r>
+      <w:r>
+        <w:t>(</w:t>
+      </w:r>
+      <w:r>
+        <w:rPr>
+          <w:u w:val="single"/>
+        </w:rPr>
+        <w:t>Job</w:t>
+      </w:r>
+      <w:r>
+        <w:rPr>
+          <w:u w:val="single"/>
+        </w:rPr>
+        <w:t xml:space="preserve">ID: int, </w:t>
+      </w:r>
+      <w:r>
+        <w:t>MachineType: string, Material: string)</w:t>
       </w:r>
     </w:p>
     <w:p>
@@ -501,16 +412,25 @@
         </w:tabs>
       </w:pPr>
       <w:r>
-        <w:t>Account(</w:t>
-      </w:r>
-      <w:r>
-        <w:rPr>
-          <w:u w:val="single"/>
-        </w:rPr>
-        <w:t>AccountNumber: Int</w:t>
-      </w:r>
-      <w:r>
-        <w:t>, DateCreated: Date, Category: string)</w:t>
+        <w:t>Cost</w:t>
+      </w:r>
+      <w:r>
+        <w:t>Transaction(</w:t>
+      </w:r>
+      <w:r>
+        <w:rPr>
+          <w:u w:val="single"/>
+        </w:rPr>
+        <w:t>TransactionNumber: int</w:t>
+      </w:r>
+      <w:r>
+        <w:t>, SupCost: float</w:t>
+      </w:r>
+      <w:r>
+        <w:t>, JobID: int, ProcessAccountID: int, DepartmentAccountID: int, AssemblyAccountID: int</w:t>
+      </w:r>
+      <w:r>
+        <w:t>)</w:t>
       </w:r>
     </w:p>
     <w:p>
@@ -532,21 +452,35 @@
         </w:tabs>
       </w:pPr>
       <w:r>
-        <w:t>AccountType(</w:t>
-      </w:r>
-      <w:r>
-        <w:rPr>
-          <w:u w:val="single"/>
-        </w:rPr>
-        <w:t>AccountTypeID: int</w:t>
-      </w:r>
-      <w:r>
-        <w:t>, AccountTypeName)</w:t>
-      </w:r>
-    </w:p>
-    <w:p>
-      <w:pPr>
-        <w:pStyle w:val="ListParagraph"/>
+        <w:t>Account(</w:t>
+      </w:r>
+      <w:r>
+        <w:rPr>
+          <w:u w:val="single"/>
+        </w:rPr>
+        <w:t>AccountNumber: Int</w:t>
+      </w:r>
+      <w:r>
+        <w:t xml:space="preserve">, DateCreated: Date, </w:t>
+      </w:r>
+      <w:r>
+        <w:t>Details</w:t>
+      </w:r>
+      <w:r>
+        <w:t xml:space="preserve">: </w:t>
+      </w:r>
+      <w:r>
+        <w:t>float, AccountTypeID: int</w:t>
+      </w:r>
+      <w:r>
+        <w:t>)</w:t>
+      </w:r>
+    </w:p>
+    <w:p>
+      <w:pPr>
+        <w:tabs>
+          <w:tab w:val="left" w:pos="1127"/>
+        </w:tabs>
       </w:pPr>
     </w:p>
     <w:p>
@@ -561,16 +495,19 @@
         </w:tabs>
       </w:pPr>
       <w:r>
-        <w:t>Department(</w:t>
-      </w:r>
-      <w:r>
-        <w:rPr>
-          <w:u w:val="single"/>
-        </w:rPr>
-        <w:t>DepartmentNumber: int</w:t>
-      </w:r>
-      <w:r>
-        <w:t>, DepartmentData: string</w:t>
+        <w:t>AccountType(</w:t>
+      </w:r>
+      <w:r>
+        <w:rPr>
+          <w:u w:val="single"/>
+        </w:rPr>
+        <w:t>AccountTypeID: int</w:t>
+      </w:r>
+      <w:r>
+        <w:t>, AccountTypeName</w:t>
+      </w:r>
+      <w:r>
+        <w:t>: string</w:t>
       </w:r>
       <w:r>
         <w:t>)</w:t>
@@ -580,16 +517,6 @@
       <w:pPr>
         <w:pStyle w:val="ListParagraph"/>
       </w:pPr>
-    </w:p>
-    <w:p>
-      <w:pPr>
-        <w:tabs>
-          <w:tab w:val="left" w:pos="1127"/>
-        </w:tabs>
-      </w:pPr>
-      <w:r>
-        <w:t>Relations:</w:t>
-      </w:r>
     </w:p>
     <w:p>
       <w:pPr>
@@ -603,157 +530,19 @@
         </w:tabs>
       </w:pPr>
       <w:r>
-        <w:t>AccountHas(</w:t>
-      </w:r>
-      <w:r>
-        <w:rPr>
-          <w:u w:val="single"/>
-        </w:rPr>
-        <w:t>AccountNumber: int, AccountTypeID: int</w:t>
-      </w:r>
-      <w:r>
-        <w:t>)</w:t>
-      </w:r>
-    </w:p>
-    <w:p>
-      <w:pPr>
-        <w:pStyle w:val="ListParagraph"/>
-        <w:numPr>
-          <w:ilvl w:val="0"/>
-          <w:numId w:val="3"/>
-        </w:numPr>
-        <w:tabs>
-          <w:tab w:val="left" w:pos="1127"/>
-        </w:tabs>
-      </w:pPr>
-      <w:r>
-        <w:t>Updates(</w:t>
-      </w:r>
-      <w:r>
-        <w:rPr>
-          <w:u w:val="single"/>
-        </w:rPr>
-        <w:t>Account Number: int, TransactionNumber: int</w:t>
-      </w:r>
-      <w:r>
-        <w:t>)</w:t>
-      </w:r>
-    </w:p>
-    <w:p>
-      <w:pPr>
-        <w:pStyle w:val="ListParagraph"/>
-        <w:numPr>
-          <w:ilvl w:val="0"/>
-          <w:numId w:val="3"/>
-        </w:numPr>
-        <w:tabs>
-          <w:tab w:val="left" w:pos="1127"/>
-        </w:tabs>
-      </w:pPr>
-      <w:r>
-        <w:t>CostRecorded(</w:t>
-      </w:r>
-      <w:r>
-        <w:rPr>
-          <w:u w:val="single"/>
-        </w:rPr>
-        <w:t>TransactionNumber: int, AssemblyID: int, DepartmentNumber:int, JobID: int</w:t>
-      </w:r>
-      <w:r>
-        <w:t>)</w:t>
-      </w:r>
-    </w:p>
-    <w:p>
-      <w:pPr>
-        <w:pStyle w:val="ListParagraph"/>
-        <w:numPr>
-          <w:ilvl w:val="0"/>
-          <w:numId w:val="3"/>
-        </w:numPr>
-        <w:tabs>
-          <w:tab w:val="left" w:pos="1127"/>
-        </w:tabs>
-      </w:pPr>
-      <w:r>
-        <w:t>Order(</w:t>
-      </w:r>
-      <w:r>
-        <w:rPr>
-          <w:u w:val="single"/>
-        </w:rPr>
-        <w:t>CustomerName: string, AssemblyID: int</w:t>
-      </w:r>
-      <w:r>
-        <w:t>)</w:t>
-      </w:r>
-    </w:p>
-    <w:p>
-      <w:pPr>
-        <w:pStyle w:val="ListParagraph"/>
-        <w:numPr>
-          <w:ilvl w:val="0"/>
-          <w:numId w:val="3"/>
-        </w:numPr>
-        <w:tabs>
-          <w:tab w:val="left" w:pos="1127"/>
-        </w:tabs>
-      </w:pPr>
-      <w:r>
-        <w:t>Manufactures(</w:t>
-      </w:r>
-      <w:r>
-        <w:rPr>
-          <w:u w:val="single"/>
-        </w:rPr>
-        <w:t>AssemblyID: int, ProcessID: int</w:t>
-      </w:r>
-      <w:r>
-        <w:t>)</w:t>
-      </w:r>
-    </w:p>
-    <w:p>
-      <w:pPr>
-        <w:pStyle w:val="ListParagraph"/>
-        <w:numPr>
-          <w:ilvl w:val="0"/>
-          <w:numId w:val="3"/>
-        </w:numPr>
-        <w:tabs>
-          <w:tab w:val="left" w:pos="1127"/>
-        </w:tabs>
-      </w:pPr>
-      <w:r>
-        <w:t>Supervises(</w:t>
-      </w:r>
-      <w:r>
-        <w:rPr>
-          <w:u w:val="single"/>
-        </w:rPr>
-        <w:t>DepartmentNumber:int, ProcessID: int</w:t>
-      </w:r>
-      <w:r>
-        <w:t>)</w:t>
-      </w:r>
-    </w:p>
-    <w:p>
-      <w:pPr>
-        <w:pStyle w:val="ListParagraph"/>
-        <w:numPr>
-          <w:ilvl w:val="0"/>
-          <w:numId w:val="3"/>
-        </w:numPr>
-        <w:tabs>
-          <w:tab w:val="left" w:pos="1127"/>
-        </w:tabs>
-      </w:pPr>
-      <w:r>
-        <w:t>Works(</w:t>
-      </w:r>
-      <w:r>
-        <w:rPr>
-          <w:u w:val="single"/>
-        </w:rPr>
-        <w:t>ProcessID:int, JobID: int</w:t>
+        <w:t>Department(</w:t>
+      </w:r>
+      <w:r>
+        <w:rPr>
+          <w:u w:val="single"/>
+        </w:rPr>
+        <w:t>DepartmentNumber: int</w:t>
+      </w:r>
+      <w:r>
+        <w:t>, DepartmentData: string</w:t>
+      </w:r>
+      <w:r>
+        <w:t>, AccountNumber: int</w:t>
       </w:r>
       <w:r>
         <w:t>)</w:t>
@@ -1521,6 +1310,7 @@
   <w:style w:type="character" w:default="1" w:styleId="DefaultParagraphFont">
     <w:name w:val="Default Paragraph Font"/>
     <w:uiPriority w:val="1"/>
+    <w:semiHidden/>
     <w:unhideWhenUsed/>
   </w:style>
   <w:style w:type="table" w:default="1" w:styleId="TableNormal">

</xml_diff>